<commit_message>
Added GUI mock-up photos
</commit_message>
<xml_diff>
--- a/Keith_Requirements.docx
+++ b/Keith_Requirements.docx
@@ -215,35 +215,15 @@
                   <w:right w:w="115" w:type="dxa"/>
                 </w:tcMar>
               </w:tcPr>
-              <w:sdt>
-                <w:sdtPr>
+              <w:p>
+                <w:pPr>
+                  <w:pStyle w:val="NoSpacing"/>
+                  <w:spacing w:line="360" w:lineRule="auto"/>
                   <w:rPr>
                     <w:color w:val="4F81BD" w:themeColor="accent1"/>
                   </w:rPr>
-                  <w:alias w:val="Author"/>
-                  <w:id w:val="13406928"/>
-                  <w:dataBinding w:prefixMappings="xmlns:ns0='http://schemas.openxmlformats.org/package/2006/metadata/core-properties' xmlns:ns1='http://purl.org/dc/elements/1.1/'" w:xpath="/ns0:coreProperties[1]/ns1:creator[1]" w:storeItemID="{6C3C8BC8-F283-45AE-878A-BAB7291924A1}"/>
-                  <w:text/>
-                </w:sdtPr>
-                <w:sdtContent>
-                  <w:p>
-                    <w:pPr>
-                      <w:pStyle w:val="NoSpacing"/>
-                      <w:spacing w:line="360" w:lineRule="auto"/>
-                      <w:rPr>
-                        <w:color w:val="4F81BD" w:themeColor="accent1"/>
-                      </w:rPr>
-                    </w:pPr>
-                    <w:r>
-                      <w:rPr>
-                        <w:color w:val="4F81BD" w:themeColor="accent1"/>
-                        <w:lang w:val="en-IE"/>
-                      </w:rPr>
-                      <w:t>Keith Feeney</w:t>
-                    </w:r>
-                  </w:p>
-                </w:sdtContent>
-              </w:sdt>
+                </w:pPr>
+              </w:p>
               <w:p>
                 <w:pPr>
                   <w:pStyle w:val="NoSpacing"/>
@@ -365,56 +345,7 @@
                                   <w:rPr>
                                     <w:color w:val="365F91" w:themeColor="accent1" w:themeShade="BF"/>
                                   </w:rPr>
-                                  <w:t xml:space="preserve">Patrick </w:t>
-                                </w:r>
-                                <w:proofErr w:type="spellStart"/>
-                                <w:r>
-                                  <w:rPr>
-                                    <w:color w:val="365F91" w:themeColor="accent1" w:themeShade="BF"/>
-                                  </w:rPr>
-                                  <w:t>Lawlor</w:t>
-                                </w:r>
-                                <w:proofErr w:type="spellEnd"/>
-                                <w:r>
-                                  <w:rPr>
-                                    <w:color w:val="365F91" w:themeColor="accent1" w:themeShade="BF"/>
-                                  </w:rPr>
-                                  <w:t>,</w:t>
-                                </w:r>
-                              </w:p>
-                              <w:p>
-                                <w:pPr>
-                                  <w:rPr>
-                                    <w:color w:val="365F91" w:themeColor="accent1" w:themeShade="BF"/>
-                                  </w:rPr>
-                                </w:pPr>
-                                <w:proofErr w:type="spellStart"/>
-                                <w:r>
-                                  <w:rPr>
-                                    <w:color w:val="365F91" w:themeColor="accent1" w:themeShade="BF"/>
-                                  </w:rPr>
-                                  <w:t>Fearghal</w:t>
-                                </w:r>
-                                <w:proofErr w:type="spellEnd"/>
-                                <w:r>
-                                  <w:rPr>
-                                    <w:color w:val="365F91" w:themeColor="accent1" w:themeShade="BF"/>
-                                  </w:rPr>
-                                  <w:t xml:space="preserve"> </w:t>
-                                </w:r>
-                                <w:proofErr w:type="spellStart"/>
-                                <w:r>
-                                  <w:rPr>
-                                    <w:color w:val="365F91" w:themeColor="accent1" w:themeShade="BF"/>
-                                  </w:rPr>
-                                  <w:t>McMorrow</w:t>
-                                </w:r>
-                                <w:proofErr w:type="spellEnd"/>
-                                <w:r>
-                                  <w:rPr>
-                                    <w:color w:val="365F91" w:themeColor="accent1" w:themeShade="BF"/>
-                                  </w:rPr>
-                                  <w:t>,</w:t>
+                                  <w:t>Patrick Lawlor,</w:t>
                                 </w:r>
                               </w:p>
                               <w:p>
@@ -427,16 +358,21 @@
                                   <w:rPr>
                                     <w:color w:val="365F91" w:themeColor="accent1" w:themeShade="BF"/>
                                   </w:rPr>
-                                  <w:t xml:space="preserve">Cedric </w:t>
+                                  <w:t>Fearghal McMorrow,</w:t>
                                 </w:r>
-                                <w:proofErr w:type="spellStart"/>
+                              </w:p>
+                              <w:p>
+                                <w:pPr>
+                                  <w:rPr>
+                                    <w:color w:val="365F91" w:themeColor="accent1" w:themeShade="BF"/>
+                                  </w:rPr>
+                                </w:pPr>
                                 <w:r>
                                   <w:rPr>
                                     <w:color w:val="365F91" w:themeColor="accent1" w:themeShade="BF"/>
                                   </w:rPr>
-                                  <w:t>Vecchionacce</w:t>
+                                  <w:t>Cedric Vecchionacce</w:t>
                                 </w:r>
-                                <w:proofErr w:type="spellEnd"/>
                               </w:p>
                               <w:p>
                                 <w:pPr>
@@ -540,56 +476,7 @@
                             <w:rPr>
                               <w:color w:val="365F91" w:themeColor="accent1" w:themeShade="BF"/>
                             </w:rPr>
-                            <w:t xml:space="preserve">Patrick </w:t>
-                          </w:r>
-                          <w:proofErr w:type="spellStart"/>
-                          <w:r>
-                            <w:rPr>
-                              <w:color w:val="365F91" w:themeColor="accent1" w:themeShade="BF"/>
-                            </w:rPr>
-                            <w:t>Lawlor</w:t>
-                          </w:r>
-                          <w:proofErr w:type="spellEnd"/>
-                          <w:r>
-                            <w:rPr>
-                              <w:color w:val="365F91" w:themeColor="accent1" w:themeShade="BF"/>
-                            </w:rPr>
-                            <w:t>,</w:t>
-                          </w:r>
-                        </w:p>
-                        <w:p>
-                          <w:pPr>
-                            <w:rPr>
-                              <w:color w:val="365F91" w:themeColor="accent1" w:themeShade="BF"/>
-                            </w:rPr>
-                          </w:pPr>
-                          <w:proofErr w:type="spellStart"/>
-                          <w:r>
-                            <w:rPr>
-                              <w:color w:val="365F91" w:themeColor="accent1" w:themeShade="BF"/>
-                            </w:rPr>
-                            <w:t>Fearghal</w:t>
-                          </w:r>
-                          <w:proofErr w:type="spellEnd"/>
-                          <w:r>
-                            <w:rPr>
-                              <w:color w:val="365F91" w:themeColor="accent1" w:themeShade="BF"/>
-                            </w:rPr>
-                            <w:t xml:space="preserve"> </w:t>
-                          </w:r>
-                          <w:proofErr w:type="spellStart"/>
-                          <w:r>
-                            <w:rPr>
-                              <w:color w:val="365F91" w:themeColor="accent1" w:themeShade="BF"/>
-                            </w:rPr>
-                            <w:t>McMorrow</w:t>
-                          </w:r>
-                          <w:proofErr w:type="spellEnd"/>
-                          <w:r>
-                            <w:rPr>
-                              <w:color w:val="365F91" w:themeColor="accent1" w:themeShade="BF"/>
-                            </w:rPr>
-                            <w:t>,</w:t>
+                            <w:t>Patrick Lawlor,</w:t>
                           </w:r>
                         </w:p>
                         <w:p>
@@ -602,16 +489,21 @@
                             <w:rPr>
                               <w:color w:val="365F91" w:themeColor="accent1" w:themeShade="BF"/>
                             </w:rPr>
-                            <w:t xml:space="preserve">Cedric </w:t>
+                            <w:t>Fearghal McMorrow,</w:t>
                           </w:r>
-                          <w:proofErr w:type="spellStart"/>
+                        </w:p>
+                        <w:p>
+                          <w:pPr>
+                            <w:rPr>
+                              <w:color w:val="365F91" w:themeColor="accent1" w:themeShade="BF"/>
+                            </w:rPr>
+                          </w:pPr>
                           <w:r>
                             <w:rPr>
                               <w:color w:val="365F91" w:themeColor="accent1" w:themeShade="BF"/>
                             </w:rPr>
-                            <w:t>Vecchionacce</w:t>
+                            <w:t>Cedric Vecchionacce</w:t>
                           </w:r>
-                          <w:proofErr w:type="spellEnd"/>
                         </w:p>
                         <w:p>
                           <w:pPr>
@@ -1525,21 +1417,12 @@
                 <w:lang w:val="en-IE"/>
               </w:rPr>
             </w:pPr>
-            <w:proofErr w:type="spellStart"/>
             <w:r>
               <w:rPr>
                 <w:rFonts w:cs="Arial"/>
                 <w:lang w:val="en-IE"/>
               </w:rPr>
-              <w:t>Arghir</w:t>
-            </w:r>
-            <w:proofErr w:type="spellEnd"/>
-            <w:r>
-              <w:rPr>
-                <w:rFonts w:cs="Arial"/>
-                <w:lang w:val="en-IE"/>
-              </w:rPr>
-              <w:t xml:space="preserve"> Moldovan</w:t>
+              <w:t>Arghir Moldovan</w:t>
             </w:r>
           </w:p>
         </w:tc>
@@ -4710,8 +4593,6 @@
         </w:rPr>
         <w:t xml:space="preserve"> and home producers and</w:t>
       </w:r>
-      <w:bookmarkStart w:id="24" w:name="_GoBack"/>
-      <w:bookmarkEnd w:id="24"/>
       <w:r>
         <w:rPr>
           <w:lang w:val="en-IE"/>
@@ -4746,7 +4627,13 @@
         <w:rPr>
           <w:lang w:val="en-IE"/>
         </w:rPr>
-        <w:t>specialising in sound,</w:t>
+        <w:t xml:space="preserve">specifically dealing with </w:t>
+      </w:r>
+      <w:r>
+        <w:rPr>
+          <w:lang w:val="en-IE"/>
+        </w:rPr>
+        <w:t>sound,</w:t>
       </w:r>
       <w:r>
         <w:rPr>
@@ -5307,7 +5194,7 @@
           <w:color w:val="D9D9D9" w:themeColor="background1" w:themeShade="D9"/>
         </w:rPr>
       </w:pPr>
-      <w:bookmarkStart w:id="25" w:name="_Toc316977396"/>
+      <w:bookmarkStart w:id="24" w:name="_Toc316977396"/>
       <w:r>
         <w:rPr>
           <w:color w:val="D9D9D9" w:themeColor="background1" w:themeShade="D9"/>
@@ -5333,76 +5220,76 @@
         </w:rPr>
         <w:t>efinition</w:t>
       </w:r>
+      <w:bookmarkEnd w:id="24"/>
+    </w:p>
+    <w:p>
+      <w:pPr>
+        <w:spacing w:line="360" w:lineRule="auto"/>
+        <w:jc w:val="left"/>
+        <w:rPr>
+          <w:color w:val="D9D9D9" w:themeColor="background1" w:themeShade="D9"/>
+        </w:rPr>
+      </w:pPr>
+      <w:r>
+        <w:rPr>
+          <w:color w:val="D9D9D9" w:themeColor="background1" w:themeShade="D9"/>
+        </w:rPr>
+        <w:t xml:space="preserve">This section describes the set of objectives and requirements for the system from the customer’s perspective. </w:t>
+      </w:r>
+      <w:r>
+        <w:rPr>
+          <w:color w:val="D9D9D9" w:themeColor="background1" w:themeShade="D9"/>
+        </w:rPr>
+        <w:t xml:space="preserve">What </w:t>
+      </w:r>
+      <w:r>
+        <w:rPr>
+          <w:color w:val="D9D9D9" w:themeColor="background1" w:themeShade="D9"/>
+        </w:rPr>
+        <w:t>are the</w:t>
+      </w:r>
+      <w:r>
+        <w:rPr>
+          <w:color w:val="D9D9D9" w:themeColor="background1" w:themeShade="D9"/>
+        </w:rPr>
+        <w:t xml:space="preserve"> clients say</w:t>
+      </w:r>
+      <w:r>
+        <w:rPr>
+          <w:color w:val="D9D9D9" w:themeColor="background1" w:themeShade="D9"/>
+        </w:rPr>
+        <w:t>ing</w:t>
+      </w:r>
+      <w:r>
+        <w:rPr>
+          <w:color w:val="D9D9D9" w:themeColor="background1" w:themeShade="D9"/>
+        </w:rPr>
+        <w:t xml:space="preserve"> they want?</w:t>
+      </w:r>
+    </w:p>
+    <w:p>
+      <w:pPr>
+        <w:pStyle w:val="Heading1"/>
+        <w:spacing w:line="360" w:lineRule="auto"/>
+        <w:jc w:val="left"/>
+        <w:rPr>
+          <w:color w:val="D9D9D9" w:themeColor="background1" w:themeShade="D9"/>
+        </w:rPr>
+      </w:pPr>
+      <w:bookmarkStart w:id="25" w:name="_Toc316977397"/>
+      <w:r>
+        <w:rPr>
+          <w:color w:val="D9D9D9" w:themeColor="background1" w:themeShade="D9"/>
+        </w:rPr>
+        <w:t>Requirements S</w:t>
+      </w:r>
+      <w:r>
+        <w:rPr>
+          <w:color w:val="D9D9D9" w:themeColor="background1" w:themeShade="D9"/>
+        </w:rPr>
+        <w:t>pecification</w:t>
+      </w:r>
       <w:bookmarkEnd w:id="25"/>
-    </w:p>
-    <w:p>
-      <w:pPr>
-        <w:spacing w:line="360" w:lineRule="auto"/>
-        <w:jc w:val="left"/>
-        <w:rPr>
-          <w:color w:val="D9D9D9" w:themeColor="background1" w:themeShade="D9"/>
-        </w:rPr>
-      </w:pPr>
-      <w:r>
-        <w:rPr>
-          <w:color w:val="D9D9D9" w:themeColor="background1" w:themeShade="D9"/>
-        </w:rPr>
-        <w:t xml:space="preserve">This section describes the set of objectives and requirements for the system from the customer’s perspective. </w:t>
-      </w:r>
-      <w:r>
-        <w:rPr>
-          <w:color w:val="D9D9D9" w:themeColor="background1" w:themeShade="D9"/>
-        </w:rPr>
-        <w:t xml:space="preserve">What </w:t>
-      </w:r>
-      <w:r>
-        <w:rPr>
-          <w:color w:val="D9D9D9" w:themeColor="background1" w:themeShade="D9"/>
-        </w:rPr>
-        <w:t>are the</w:t>
-      </w:r>
-      <w:r>
-        <w:rPr>
-          <w:color w:val="D9D9D9" w:themeColor="background1" w:themeShade="D9"/>
-        </w:rPr>
-        <w:t xml:space="preserve"> clients say</w:t>
-      </w:r>
-      <w:r>
-        <w:rPr>
-          <w:color w:val="D9D9D9" w:themeColor="background1" w:themeShade="D9"/>
-        </w:rPr>
-        <w:t>ing</w:t>
-      </w:r>
-      <w:r>
-        <w:rPr>
-          <w:color w:val="D9D9D9" w:themeColor="background1" w:themeShade="D9"/>
-        </w:rPr>
-        <w:t xml:space="preserve"> they want?</w:t>
-      </w:r>
-    </w:p>
-    <w:p>
-      <w:pPr>
-        <w:pStyle w:val="Heading1"/>
-        <w:spacing w:line="360" w:lineRule="auto"/>
-        <w:jc w:val="left"/>
-        <w:rPr>
-          <w:color w:val="D9D9D9" w:themeColor="background1" w:themeShade="D9"/>
-        </w:rPr>
-      </w:pPr>
-      <w:bookmarkStart w:id="26" w:name="_Toc316977397"/>
-      <w:r>
-        <w:rPr>
-          <w:color w:val="D9D9D9" w:themeColor="background1" w:themeShade="D9"/>
-        </w:rPr>
-        <w:t>Requirements S</w:t>
-      </w:r>
-      <w:r>
-        <w:rPr>
-          <w:color w:val="D9D9D9" w:themeColor="background1" w:themeShade="D9"/>
-        </w:rPr>
-        <w:t>pecification</w:t>
-      </w:r>
-      <w:bookmarkEnd w:id="26"/>
     </w:p>
     <w:p>
       <w:pPr>
@@ -5432,101 +5319,101 @@
           <w:color w:val="D9D9D9" w:themeColor="background1" w:themeShade="D9"/>
         </w:rPr>
       </w:pPr>
-      <w:bookmarkStart w:id="27" w:name="_Toc316977398"/>
+      <w:bookmarkStart w:id="26" w:name="_Toc316977398"/>
       <w:r>
         <w:rPr>
           <w:color w:val="D9D9D9" w:themeColor="background1" w:themeShade="D9"/>
         </w:rPr>
         <w:t>Functional requirements</w:t>
       </w:r>
+      <w:bookmarkEnd w:id="26"/>
+    </w:p>
+    <w:p>
+      <w:pPr>
+        <w:spacing w:line="360" w:lineRule="auto"/>
+        <w:jc w:val="left"/>
+        <w:rPr>
+          <w:color w:val="D9D9D9" w:themeColor="background1" w:themeShade="D9"/>
+        </w:rPr>
+      </w:pPr>
+      <w:r>
+        <w:rPr>
+          <w:color w:val="D9D9D9" w:themeColor="background1" w:themeShade="D9"/>
+        </w:rPr>
+        <w:t xml:space="preserve">This section lists the functional requirements in </w:t>
+      </w:r>
+      <w:r>
+        <w:rPr>
+          <w:b/>
+          <w:color w:val="D9D9D9" w:themeColor="background1" w:themeShade="D9"/>
+        </w:rPr>
+        <w:t>ranked order</w:t>
+      </w:r>
+      <w:r>
+        <w:rPr>
+          <w:color w:val="D9D9D9" w:themeColor="background1" w:themeShade="D9"/>
+        </w:rPr>
+        <w:t xml:space="preserve">. Functional requirements describe the possible effects of a software system, in other words, </w:t>
+      </w:r>
+      <w:r>
+        <w:rPr>
+          <w:rStyle w:val="Emphasis"/>
+          <w:color w:val="D9D9D9" w:themeColor="background1" w:themeShade="D9"/>
+        </w:rPr>
+        <w:t>what</w:t>
+      </w:r>
+      <w:r>
+        <w:rPr>
+          <w:color w:val="D9D9D9" w:themeColor="background1" w:themeShade="D9"/>
+        </w:rPr>
+        <w:t xml:space="preserve"> the system must accomplish. Other kinds of requirements (such as interface requirements, performance requirements, or reliability requirements) describe </w:t>
+      </w:r>
+      <w:r>
+        <w:rPr>
+          <w:rStyle w:val="Emphasis"/>
+          <w:color w:val="D9D9D9" w:themeColor="background1" w:themeShade="D9"/>
+        </w:rPr>
+        <w:t>how</w:t>
+      </w:r>
+      <w:r>
+        <w:rPr>
+          <w:color w:val="D9D9D9" w:themeColor="background1" w:themeShade="D9"/>
+        </w:rPr>
+        <w:t xml:space="preserve"> the system accomplishes its functional requirements. Each functional requirement should be specified in a format similar to the following: </w:t>
+      </w:r>
+    </w:p>
+    <w:p>
+      <w:pPr>
+        <w:spacing w:line="360" w:lineRule="auto"/>
+        <w:jc w:val="left"/>
+        <w:rPr>
+          <w:color w:val="D9D9D9" w:themeColor="background1" w:themeShade="D9"/>
+        </w:rPr>
+      </w:pPr>
+      <w:r>
+        <w:rPr>
+          <w:color w:val="D9D9D9" w:themeColor="background1" w:themeShade="D9"/>
+        </w:rPr>
+        <w:t>Short, imperative sentence stating highest ranked functional requirement.</w:t>
+      </w:r>
+    </w:p>
+    <w:p>
+      <w:pPr>
+        <w:pStyle w:val="Heading3"/>
+        <w:spacing w:line="360" w:lineRule="auto"/>
+        <w:jc w:val="left"/>
+        <w:rPr>
+          <w:color w:val="D9D9D9" w:themeColor="background1" w:themeShade="D9"/>
+        </w:rPr>
+      </w:pPr>
+      <w:bookmarkStart w:id="27" w:name="_Toc316977399"/>
+      <w:r>
+        <w:rPr>
+          <w:color w:val="D9D9D9" w:themeColor="background1" w:themeShade="D9"/>
+        </w:rPr>
+        <w:t>Use Case Diagram</w:t>
+      </w:r>
       <w:bookmarkEnd w:id="27"/>
-    </w:p>
-    <w:p>
-      <w:pPr>
-        <w:spacing w:line="360" w:lineRule="auto"/>
-        <w:jc w:val="left"/>
-        <w:rPr>
-          <w:color w:val="D9D9D9" w:themeColor="background1" w:themeShade="D9"/>
-        </w:rPr>
-      </w:pPr>
-      <w:r>
-        <w:rPr>
-          <w:color w:val="D9D9D9" w:themeColor="background1" w:themeShade="D9"/>
-        </w:rPr>
-        <w:t xml:space="preserve">This section lists the functional requirements in </w:t>
-      </w:r>
-      <w:r>
-        <w:rPr>
-          <w:b/>
-          <w:color w:val="D9D9D9" w:themeColor="background1" w:themeShade="D9"/>
-        </w:rPr>
-        <w:t>ranked order</w:t>
-      </w:r>
-      <w:r>
-        <w:rPr>
-          <w:color w:val="D9D9D9" w:themeColor="background1" w:themeShade="D9"/>
-        </w:rPr>
-        <w:t xml:space="preserve">. Functional requirements describe the possible effects of a software system, in other words, </w:t>
-      </w:r>
-      <w:r>
-        <w:rPr>
-          <w:rStyle w:val="Emphasis"/>
-          <w:color w:val="D9D9D9" w:themeColor="background1" w:themeShade="D9"/>
-        </w:rPr>
-        <w:t>what</w:t>
-      </w:r>
-      <w:r>
-        <w:rPr>
-          <w:color w:val="D9D9D9" w:themeColor="background1" w:themeShade="D9"/>
-        </w:rPr>
-        <w:t xml:space="preserve"> the system must accomplish. Other kinds of requirements (such as interface requirements, performance requirements, or reliability requirements) describe </w:t>
-      </w:r>
-      <w:r>
-        <w:rPr>
-          <w:rStyle w:val="Emphasis"/>
-          <w:color w:val="D9D9D9" w:themeColor="background1" w:themeShade="D9"/>
-        </w:rPr>
-        <w:t>how</w:t>
-      </w:r>
-      <w:r>
-        <w:rPr>
-          <w:color w:val="D9D9D9" w:themeColor="background1" w:themeShade="D9"/>
-        </w:rPr>
-        <w:t xml:space="preserve"> the system accomplishes its functional requirements. Each functional requirement should be specified in a format similar to the following: </w:t>
-      </w:r>
-    </w:p>
-    <w:p>
-      <w:pPr>
-        <w:spacing w:line="360" w:lineRule="auto"/>
-        <w:jc w:val="left"/>
-        <w:rPr>
-          <w:color w:val="D9D9D9" w:themeColor="background1" w:themeShade="D9"/>
-        </w:rPr>
-      </w:pPr>
-      <w:r>
-        <w:rPr>
-          <w:color w:val="D9D9D9" w:themeColor="background1" w:themeShade="D9"/>
-        </w:rPr>
-        <w:t>Short, imperative sentence stating highest ranked functional requirement.</w:t>
-      </w:r>
-    </w:p>
-    <w:p>
-      <w:pPr>
-        <w:pStyle w:val="Heading3"/>
-        <w:spacing w:line="360" w:lineRule="auto"/>
-        <w:jc w:val="left"/>
-        <w:rPr>
-          <w:color w:val="D9D9D9" w:themeColor="background1" w:themeShade="D9"/>
-        </w:rPr>
-      </w:pPr>
-      <w:bookmarkStart w:id="28" w:name="_Toc316977399"/>
-      <w:r>
-        <w:rPr>
-          <w:color w:val="D9D9D9" w:themeColor="background1" w:themeShade="D9"/>
-        </w:rPr>
-        <w:t>Use Case Diagram</w:t>
-      </w:r>
-      <w:bookmarkEnd w:id="28"/>
     </w:p>
     <w:p>
       <w:pPr>
@@ -5576,7 +5463,7 @@
           <w:lang w:val="en-IE"/>
         </w:rPr>
       </w:pPr>
-      <w:bookmarkStart w:id="29" w:name="_Toc316977400"/>
+      <w:bookmarkStart w:id="28" w:name="_Toc316977400"/>
       <w:r>
         <w:rPr>
           <w:color w:val="D9D9D9" w:themeColor="background1" w:themeShade="D9"/>
@@ -5591,7 +5478,7 @@
         </w:rPr>
         <w:t xml:space="preserve"> 1 &lt;name of requirement in a few words&gt;</w:t>
       </w:r>
-      <w:bookmarkEnd w:id="29"/>
+      <w:bookmarkEnd w:id="28"/>
     </w:p>
     <w:p>
       <w:pPr>
@@ -6362,7 +6249,7 @@
           <w:lang w:val="en-IE"/>
         </w:rPr>
       </w:pPr>
-      <w:bookmarkStart w:id="30" w:name="_Toc316977401"/>
+      <w:bookmarkStart w:id="29" w:name="_Toc316977401"/>
       <w:r>
         <w:rPr>
           <w:color w:val="D9D9D9" w:themeColor="background1" w:themeShade="D9"/>
@@ -6376,7 +6263,7 @@
         </w:rPr>
         <w:t xml:space="preserve"> 2 &lt;name of requirement in a few words&gt;</w:t>
       </w:r>
-      <w:bookmarkEnd w:id="30"/>
+      <w:bookmarkEnd w:id="29"/>
     </w:p>
     <w:p>
       <w:pPr>
@@ -7161,14 +7048,14 @@
           <w:color w:val="D9D9D9" w:themeColor="background1" w:themeShade="D9"/>
         </w:rPr>
       </w:pPr>
-      <w:bookmarkStart w:id="31" w:name="_Toc316977402"/>
+      <w:bookmarkStart w:id="30" w:name="_Toc316977402"/>
       <w:r>
         <w:rPr>
           <w:color w:val="D9D9D9" w:themeColor="background1" w:themeShade="D9"/>
         </w:rPr>
         <w:t>Non-Functional Requirements</w:t>
       </w:r>
-      <w:bookmarkEnd w:id="31"/>
+      <w:bookmarkEnd w:id="30"/>
     </w:p>
     <w:p>
       <w:pPr>
@@ -7208,7 +7095,7 @@
           <w:lang w:val="en-GB"/>
         </w:rPr>
       </w:pPr>
-      <w:bookmarkStart w:id="32" w:name="_Toc316977403"/>
+      <w:bookmarkStart w:id="31" w:name="_Toc316977403"/>
       <w:r>
         <w:rPr>
           <w:color w:val="D9D9D9" w:themeColor="background1" w:themeShade="D9"/>
@@ -7231,6 +7118,26 @@
         </w:rPr>
         <w:t xml:space="preserve"> requirement</w:t>
       </w:r>
+      <w:bookmarkEnd w:id="31"/>
+    </w:p>
+    <w:p>
+      <w:pPr>
+        <w:pStyle w:val="Heading3"/>
+        <w:spacing w:line="360" w:lineRule="auto"/>
+        <w:jc w:val="left"/>
+        <w:rPr>
+          <w:color w:val="D9D9D9" w:themeColor="background1" w:themeShade="D9"/>
+          <w:lang w:val="en-GB"/>
+        </w:rPr>
+      </w:pPr>
+      <w:bookmarkStart w:id="32" w:name="_Toc316977404"/>
+      <w:r>
+        <w:rPr>
+          <w:color w:val="D9D9D9" w:themeColor="background1" w:themeShade="D9"/>
+          <w:lang w:val="en-GB"/>
+        </w:rPr>
+        <w:t>Availability requirement</w:t>
+      </w:r>
       <w:bookmarkEnd w:id="32"/>
     </w:p>
     <w:p>
@@ -7243,13 +7150,13 @@
           <w:lang w:val="en-GB"/>
         </w:rPr>
       </w:pPr>
-      <w:bookmarkStart w:id="33" w:name="_Toc316977404"/>
+      <w:bookmarkStart w:id="33" w:name="_Toc316977405"/>
       <w:r>
         <w:rPr>
           <w:color w:val="D9D9D9" w:themeColor="background1" w:themeShade="D9"/>
           <w:lang w:val="en-GB"/>
         </w:rPr>
-        <w:t>Availability requirement</w:t>
+        <w:t>Recover requirement</w:t>
       </w:r>
       <w:bookmarkEnd w:id="33"/>
     </w:p>
@@ -7263,13 +7170,13 @@
           <w:lang w:val="en-GB"/>
         </w:rPr>
       </w:pPr>
-      <w:bookmarkStart w:id="34" w:name="_Toc316977405"/>
+      <w:bookmarkStart w:id="34" w:name="_Toc316977406"/>
       <w:r>
         <w:rPr>
           <w:color w:val="D9D9D9" w:themeColor="background1" w:themeShade="D9"/>
           <w:lang w:val="en-GB"/>
         </w:rPr>
-        <w:t>Recover requirement</w:t>
+        <w:t>Robustness requirement</w:t>
       </w:r>
       <w:bookmarkEnd w:id="34"/>
     </w:p>
@@ -7283,13 +7190,13 @@
           <w:lang w:val="en-GB"/>
         </w:rPr>
       </w:pPr>
-      <w:bookmarkStart w:id="35" w:name="_Toc316977406"/>
+      <w:bookmarkStart w:id="35" w:name="_Toc316977407"/>
       <w:r>
         <w:rPr>
           <w:color w:val="D9D9D9" w:themeColor="background1" w:themeShade="D9"/>
           <w:lang w:val="en-GB"/>
         </w:rPr>
-        <w:t>Robustness requirement</w:t>
+        <w:t>Security requirement</w:t>
       </w:r>
       <w:bookmarkEnd w:id="35"/>
     </w:p>
@@ -7303,13 +7210,13 @@
           <w:lang w:val="en-GB"/>
         </w:rPr>
       </w:pPr>
-      <w:bookmarkStart w:id="36" w:name="_Toc316977407"/>
+      <w:bookmarkStart w:id="36" w:name="_Toc316977408"/>
       <w:r>
         <w:rPr>
           <w:color w:val="D9D9D9" w:themeColor="background1" w:themeShade="D9"/>
           <w:lang w:val="en-GB"/>
         </w:rPr>
-        <w:t>Security requirement</w:t>
+        <w:t>Reliability requirement</w:t>
       </w:r>
       <w:bookmarkEnd w:id="36"/>
     </w:p>
@@ -7323,13 +7230,13 @@
           <w:lang w:val="en-GB"/>
         </w:rPr>
       </w:pPr>
-      <w:bookmarkStart w:id="37" w:name="_Toc316977408"/>
+      <w:bookmarkStart w:id="37" w:name="_Toc316977409"/>
       <w:r>
         <w:rPr>
           <w:color w:val="D9D9D9" w:themeColor="background1" w:themeShade="D9"/>
           <w:lang w:val="en-GB"/>
         </w:rPr>
-        <w:t>Reliability requirement</w:t>
+        <w:t>Maintainability requirement</w:t>
       </w:r>
       <w:bookmarkEnd w:id="37"/>
     </w:p>
@@ -7343,13 +7250,13 @@
           <w:lang w:val="en-GB"/>
         </w:rPr>
       </w:pPr>
-      <w:bookmarkStart w:id="38" w:name="_Toc316977409"/>
+      <w:bookmarkStart w:id="38" w:name="_Toc316977410"/>
       <w:r>
         <w:rPr>
           <w:color w:val="D9D9D9" w:themeColor="background1" w:themeShade="D9"/>
           <w:lang w:val="en-GB"/>
         </w:rPr>
-        <w:t>Maintainability requirement</w:t>
+        <w:t>Portability requirement</w:t>
       </w:r>
       <w:bookmarkEnd w:id="38"/>
     </w:p>
@@ -7363,13 +7270,20 @@
           <w:lang w:val="en-GB"/>
         </w:rPr>
       </w:pPr>
-      <w:bookmarkStart w:id="39" w:name="_Toc316977410"/>
+      <w:bookmarkStart w:id="39" w:name="_Toc316977411"/>
       <w:r>
         <w:rPr>
           <w:color w:val="D9D9D9" w:themeColor="background1" w:themeShade="D9"/>
           <w:lang w:val="en-GB"/>
         </w:rPr>
-        <w:t>Portability requirement</w:t>
+        <w:t>Extendibility</w:t>
+      </w:r>
+      <w:r>
+        <w:rPr>
+          <w:color w:val="D9D9D9" w:themeColor="background1" w:themeShade="D9"/>
+          <w:lang w:val="en-GB"/>
+        </w:rPr>
+        <w:t xml:space="preserve"> requirement</w:t>
       </w:r>
       <w:bookmarkEnd w:id="39"/>
     </w:p>
@@ -7383,225 +7297,373 @@
           <w:lang w:val="en-GB"/>
         </w:rPr>
       </w:pPr>
-      <w:bookmarkStart w:id="40" w:name="_Toc316977411"/>
+      <w:bookmarkStart w:id="40" w:name="_Toc316977412"/>
       <w:r>
         <w:rPr>
           <w:color w:val="D9D9D9" w:themeColor="background1" w:themeShade="D9"/>
           <w:lang w:val="en-GB"/>
         </w:rPr>
-        <w:t>Extendibility</w:t>
-      </w:r>
-      <w:r>
+        <w:t>Reusability requirement</w:t>
+      </w:r>
+      <w:bookmarkEnd w:id="40"/>
+    </w:p>
+    <w:p>
+      <w:pPr>
+        <w:pStyle w:val="Heading3"/>
+        <w:spacing w:line="360" w:lineRule="auto"/>
+        <w:jc w:val="left"/>
         <w:rPr>
           <w:color w:val="D9D9D9" w:themeColor="background1" w:themeShade="D9"/>
           <w:lang w:val="en-GB"/>
         </w:rPr>
-        <w:t xml:space="preserve"> requirement</w:t>
-      </w:r>
-      <w:bookmarkEnd w:id="40"/>
-    </w:p>
-    <w:p>
-      <w:pPr>
-        <w:pStyle w:val="Heading3"/>
-        <w:spacing w:line="360" w:lineRule="auto"/>
-        <w:jc w:val="left"/>
+      </w:pPr>
+      <w:bookmarkStart w:id="41" w:name="_Toc316977413"/>
+      <w:r>
         <w:rPr>
           <w:color w:val="D9D9D9" w:themeColor="background1" w:themeShade="D9"/>
           <w:lang w:val="en-GB"/>
         </w:rPr>
-      </w:pPr>
-      <w:bookmarkStart w:id="41" w:name="_Toc316977412"/>
-      <w:r>
+        <w:t>Resource utilization requirement</w:t>
+      </w:r>
+      <w:bookmarkEnd w:id="41"/>
+    </w:p>
+    <w:p>
+      <w:pPr>
+        <w:pStyle w:val="Heading1"/>
+        <w:spacing w:line="360" w:lineRule="auto"/>
+        <w:jc w:val="left"/>
+      </w:pPr>
+      <w:bookmarkStart w:id="42" w:name="_Toc316977414"/>
+      <w:r>
+        <w:t>GUI</w:t>
+      </w:r>
+      <w:bookmarkEnd w:id="42"/>
+    </w:p>
+    <w:p>
+      <w:pPr>
+        <w:spacing w:line="360" w:lineRule="auto"/>
+        <w:jc w:val="left"/>
+      </w:pPr>
+      <w:r>
+        <w:t xml:space="preserve">Include </w:t>
+      </w:r>
+      <w:r>
+        <w:t>mock-ups</w:t>
+      </w:r>
+      <w:r>
+        <w:t xml:space="preserve"> of the key pages or stages of the system. Explain how they are linked. Explain how you addressed above requirements in the design.</w:t>
+      </w:r>
+      <w:r>
+        <w:t xml:space="preserve"> It is important that the mock-ups are in line with the functional requirements above, e.g., if one of your requirements is “user registration” then one of the screens listed in this section should show a registration page.</w:t>
+      </w:r>
+    </w:p>
+    <w:p>
+      <w:pPr>
+        <w:spacing w:line="360" w:lineRule="auto"/>
+        <w:jc w:val="left"/>
+      </w:pPr>
+      <w:r>
+        <w:rPr>
+          <w:noProof/>
+          <w:lang w:val="en-IE" w:eastAsia="en-IE"/>
+        </w:rPr>
+        <w:lastRenderedPageBreak/>
+        <w:drawing>
+          <wp:inline distT="0" distB="0" distL="0" distR="0" wp14:anchorId="319C395F" wp14:editId="6848BC26">
+            <wp:extent cx="1581150" cy="2438400"/>
+            <wp:effectExtent l="0" t="0" r="0" b="0"/>
+            <wp:docPr id="2" name="Picture 2"/>
+            <wp:cNvGraphicFramePr>
+              <a:graphicFrameLocks xmlns:a="http://schemas.openxmlformats.org/drawingml/2006/main" noChangeAspect="1"/>
+            </wp:cNvGraphicFramePr>
+            <a:graphic xmlns:a="http://schemas.openxmlformats.org/drawingml/2006/main">
+              <a:graphicData uri="http://schemas.openxmlformats.org/drawingml/2006/picture">
+                <pic:pic xmlns:pic="http://schemas.openxmlformats.org/drawingml/2006/picture">
+                  <pic:nvPicPr>
+                    <pic:cNvPr id="2" name="app mockup1.jpg"/>
+                    <pic:cNvPicPr/>
+                  </pic:nvPicPr>
+                  <pic:blipFill>
+                    <a:blip r:embed="rId12">
+                      <a:extLst>
+                        <a:ext uri="{28A0092B-C50C-407E-A947-70E740481C1C}">
+                          <a14:useLocalDpi xmlns:a14="http://schemas.microsoft.com/office/drawing/2010/main" val="0"/>
+                        </a:ext>
+                      </a:extLst>
+                    </a:blip>
+                    <a:stretch>
+                      <a:fillRect/>
+                    </a:stretch>
+                  </pic:blipFill>
+                  <pic:spPr>
+                    <a:xfrm>
+                      <a:off x="0" y="0"/>
+                      <a:ext cx="1581150" cy="2438400"/>
+                    </a:xfrm>
+                    <a:prstGeom prst="rect">
+                      <a:avLst/>
+                    </a:prstGeom>
+                  </pic:spPr>
+                </pic:pic>
+              </a:graphicData>
+            </a:graphic>
+          </wp:inline>
+        </w:drawing>
+      </w:r>
+      <w:r>
+        <w:rPr>
+          <w:noProof/>
+          <w:lang w:val="en-IE" w:eastAsia="en-IE"/>
+        </w:rPr>
+        <w:drawing>
+          <wp:inline distT="0" distB="0" distL="0" distR="0" wp14:anchorId="5A35990C" wp14:editId="230D2A11">
+            <wp:extent cx="1190625" cy="2438400"/>
+            <wp:effectExtent l="0" t="0" r="9525" b="0"/>
+            <wp:docPr id="3" name="Picture 3"/>
+            <wp:cNvGraphicFramePr>
+              <a:graphicFrameLocks xmlns:a="http://schemas.openxmlformats.org/drawingml/2006/main" noChangeAspect="1"/>
+            </wp:cNvGraphicFramePr>
+            <a:graphic xmlns:a="http://schemas.openxmlformats.org/drawingml/2006/main">
+              <a:graphicData uri="http://schemas.openxmlformats.org/drawingml/2006/picture">
+                <pic:pic xmlns:pic="http://schemas.openxmlformats.org/drawingml/2006/picture">
+                  <pic:nvPicPr>
+                    <pic:cNvPr id="3" name="appmockup2.jpg"/>
+                    <pic:cNvPicPr/>
+                  </pic:nvPicPr>
+                  <pic:blipFill>
+                    <a:blip r:embed="rId13">
+                      <a:extLst>
+                        <a:ext uri="{28A0092B-C50C-407E-A947-70E740481C1C}">
+                          <a14:useLocalDpi xmlns:a14="http://schemas.microsoft.com/office/drawing/2010/main" val="0"/>
+                        </a:ext>
+                      </a:extLst>
+                    </a:blip>
+                    <a:stretch>
+                      <a:fillRect/>
+                    </a:stretch>
+                  </pic:blipFill>
+                  <pic:spPr>
+                    <a:xfrm>
+                      <a:off x="0" y="0"/>
+                      <a:ext cx="1190625" cy="2438400"/>
+                    </a:xfrm>
+                    <a:prstGeom prst="rect">
+                      <a:avLst/>
+                    </a:prstGeom>
+                  </pic:spPr>
+                </pic:pic>
+              </a:graphicData>
+            </a:graphic>
+          </wp:inline>
+        </w:drawing>
+      </w:r>
+      <w:r>
+        <w:rPr>
+          <w:noProof/>
+          <w:lang w:val="en-IE" w:eastAsia="en-IE"/>
+        </w:rPr>
+        <w:drawing>
+          <wp:inline distT="0" distB="0" distL="0" distR="0" wp14:anchorId="2DBF6691" wp14:editId="4B138326">
+            <wp:extent cx="1190625" cy="2438400"/>
+            <wp:effectExtent l="0" t="0" r="9525" b="0"/>
+            <wp:docPr id="4" name="Picture 4"/>
+            <wp:cNvGraphicFramePr>
+              <a:graphicFrameLocks xmlns:a="http://schemas.openxmlformats.org/drawingml/2006/main" noChangeAspect="1"/>
+            </wp:cNvGraphicFramePr>
+            <a:graphic xmlns:a="http://schemas.openxmlformats.org/drawingml/2006/main">
+              <a:graphicData uri="http://schemas.openxmlformats.org/drawingml/2006/picture">
+                <pic:pic xmlns:pic="http://schemas.openxmlformats.org/drawingml/2006/picture">
+                  <pic:nvPicPr>
+                    <pic:cNvPr id="4" name="appmockup3.jpg"/>
+                    <pic:cNvPicPr/>
+                  </pic:nvPicPr>
+                  <pic:blipFill>
+                    <a:blip r:embed="rId14">
+                      <a:extLst>
+                        <a:ext uri="{28A0092B-C50C-407E-A947-70E740481C1C}">
+                          <a14:useLocalDpi xmlns:a14="http://schemas.microsoft.com/office/drawing/2010/main" val="0"/>
+                        </a:ext>
+                      </a:extLst>
+                    </a:blip>
+                    <a:stretch>
+                      <a:fillRect/>
+                    </a:stretch>
+                  </pic:blipFill>
+                  <pic:spPr>
+                    <a:xfrm>
+                      <a:off x="0" y="0"/>
+                      <a:ext cx="1190625" cy="2438400"/>
+                    </a:xfrm>
+                    <a:prstGeom prst="rect">
+                      <a:avLst/>
+                    </a:prstGeom>
+                  </pic:spPr>
+                </pic:pic>
+              </a:graphicData>
+            </a:graphic>
+          </wp:inline>
+        </w:drawing>
+      </w:r>
+      <w:bookmarkStart w:id="43" w:name="_GoBack"/>
+      <w:r>
+        <w:rPr>
+          <w:noProof/>
+          <w:lang w:val="en-IE" w:eastAsia="en-IE"/>
+        </w:rPr>
+        <w:drawing>
+          <wp:inline distT="0" distB="0" distL="0" distR="0" wp14:anchorId="12ADD623" wp14:editId="4AF6E9CF">
+            <wp:extent cx="5486400" cy="2644775"/>
+            <wp:effectExtent l="0" t="0" r="0" b="3175"/>
+            <wp:docPr id="5" name="Picture 5"/>
+            <wp:cNvGraphicFramePr>
+              <a:graphicFrameLocks xmlns:a="http://schemas.openxmlformats.org/drawingml/2006/main" noChangeAspect="1"/>
+            </wp:cNvGraphicFramePr>
+            <a:graphic xmlns:a="http://schemas.openxmlformats.org/drawingml/2006/main">
+              <a:graphicData uri="http://schemas.openxmlformats.org/drawingml/2006/picture">
+                <pic:pic xmlns:pic="http://schemas.openxmlformats.org/drawingml/2006/picture">
+                  <pic:nvPicPr>
+                    <pic:cNvPr id="5" name="webmockup.jpg"/>
+                    <pic:cNvPicPr/>
+                  </pic:nvPicPr>
+                  <pic:blipFill>
+                    <a:blip r:embed="rId15">
+                      <a:extLst>
+                        <a:ext uri="{28A0092B-C50C-407E-A947-70E740481C1C}">
+                          <a14:useLocalDpi xmlns:a14="http://schemas.microsoft.com/office/drawing/2010/main" val="0"/>
+                        </a:ext>
+                      </a:extLst>
+                    </a:blip>
+                    <a:stretch>
+                      <a:fillRect/>
+                    </a:stretch>
+                  </pic:blipFill>
+                  <pic:spPr>
+                    <a:xfrm>
+                      <a:off x="0" y="0"/>
+                      <a:ext cx="5486400" cy="2644775"/>
+                    </a:xfrm>
+                    <a:prstGeom prst="rect">
+                      <a:avLst/>
+                    </a:prstGeom>
+                  </pic:spPr>
+                </pic:pic>
+              </a:graphicData>
+            </a:graphic>
+          </wp:inline>
+        </w:drawing>
+      </w:r>
+      <w:bookmarkEnd w:id="43"/>
+    </w:p>
+    <w:p>
+      <w:pPr>
+        <w:pStyle w:val="Heading1"/>
+        <w:spacing w:line="360" w:lineRule="auto"/>
+        <w:jc w:val="left"/>
+        <w:rPr>
+          <w:color w:val="D9D9D9" w:themeColor="background1" w:themeShade="D9"/>
+        </w:rPr>
+      </w:pPr>
+      <w:bookmarkStart w:id="44" w:name="_Toc316977415"/>
+      <w:r>
+        <w:rPr>
+          <w:color w:val="D9D9D9" w:themeColor="background1" w:themeShade="D9"/>
+        </w:rPr>
+        <w:t>System Architecture</w:t>
+      </w:r>
+      <w:bookmarkEnd w:id="44"/>
+    </w:p>
+    <w:p>
+      <w:pPr>
+        <w:spacing w:line="360" w:lineRule="auto"/>
+        <w:jc w:val="left"/>
+        <w:rPr>
+          <w:color w:val="D9D9D9" w:themeColor="background1" w:themeShade="D9"/>
+        </w:rPr>
+      </w:pPr>
+      <w:r>
+        <w:rPr>
+          <w:color w:val="D9D9D9" w:themeColor="background1" w:themeShade="D9"/>
+        </w:rPr>
+        <w:t xml:space="preserve">Use a class diagram to outline the structure of </w:t>
+      </w:r>
+      <w:r>
+        <w:rPr>
+          <w:color w:val="D9D9D9" w:themeColor="background1" w:themeShade="D9"/>
+        </w:rPr>
+        <w:t xml:space="preserve">the </w:t>
+      </w:r>
+      <w:r>
+        <w:rPr>
+          <w:color w:val="D9D9D9" w:themeColor="background1" w:themeShade="D9"/>
+        </w:rPr>
+        <w:t xml:space="preserve">system. </w:t>
+      </w:r>
+      <w:r>
+        <w:rPr>
+          <w:color w:val="D9D9D9" w:themeColor="background1" w:themeShade="D9"/>
+        </w:rPr>
+        <w:t xml:space="preserve">Explain briefly why you have chosen this architecture. You might want to use Visio or Rational Rose to create these. </w:t>
+      </w:r>
+    </w:p>
+    <w:p>
+      <w:pPr>
+        <w:pStyle w:val="Heading1"/>
+        <w:spacing w:line="360" w:lineRule="auto"/>
+        <w:jc w:val="left"/>
+        <w:rPr>
+          <w:color w:val="D9D9D9" w:themeColor="background1" w:themeShade="D9"/>
+        </w:rPr>
+      </w:pPr>
+      <w:bookmarkStart w:id="45" w:name="_Toc316977416"/>
+      <w:r>
+        <w:rPr>
+          <w:color w:val="D9D9D9" w:themeColor="background1" w:themeShade="D9"/>
+        </w:rPr>
+        <w:t xml:space="preserve">System </w:t>
+      </w:r>
+      <w:r>
+        <w:rPr>
+          <w:color w:val="D9D9D9" w:themeColor="background1" w:themeShade="D9"/>
+        </w:rPr>
+        <w:t>E</w:t>
+      </w:r>
+      <w:r>
+        <w:rPr>
+          <w:color w:val="D9D9D9" w:themeColor="background1" w:themeShade="D9"/>
+        </w:rPr>
+        <w:t>volution</w:t>
+      </w:r>
+      <w:bookmarkEnd w:id="45"/>
+    </w:p>
+    <w:p>
+      <w:pPr>
+        <w:spacing w:line="360" w:lineRule="auto"/>
+        <w:jc w:val="left"/>
+        <w:rPr>
+          <w:color w:val="D9D9D9" w:themeColor="background1" w:themeShade="D9"/>
+        </w:rPr>
+      </w:pPr>
+      <w:r>
+        <w:rPr>
+          <w:color w:val="D9D9D9" w:themeColor="background1" w:themeShade="D9"/>
+        </w:rPr>
+        <w:t>This section describes how the system could evolve over time</w:t>
+      </w:r>
+      <w:r>
+        <w:rPr>
+          <w:color w:val="D9D9D9" w:themeColor="background1" w:themeShade="D9"/>
+        </w:rPr>
+        <w:t>.</w:t>
+      </w:r>
+    </w:p>
+    <w:p>
+      <w:pPr>
+        <w:spacing w:line="360" w:lineRule="auto"/>
+        <w:jc w:val="left"/>
         <w:rPr>
           <w:color w:val="D9D9D9" w:themeColor="background1" w:themeShade="D9"/>
           <w:lang w:val="en-GB"/>
         </w:rPr>
-        <w:t>Reusability requirement</w:t>
-      </w:r>
-      <w:bookmarkEnd w:id="41"/>
-    </w:p>
-    <w:p>
-      <w:pPr>
-        <w:pStyle w:val="Heading3"/>
-        <w:spacing w:line="360" w:lineRule="auto"/>
-        <w:jc w:val="left"/>
-        <w:rPr>
-          <w:color w:val="D9D9D9" w:themeColor="background1" w:themeShade="D9"/>
-          <w:lang w:val="en-GB"/>
-        </w:rPr>
-      </w:pPr>
-      <w:bookmarkStart w:id="42" w:name="_Toc316977413"/>
-      <w:r>
-        <w:rPr>
-          <w:color w:val="D9D9D9" w:themeColor="background1" w:themeShade="D9"/>
-          <w:lang w:val="en-GB"/>
-        </w:rPr>
-        <w:t>Resource utilization requirement</w:t>
-      </w:r>
-      <w:bookmarkEnd w:id="42"/>
-    </w:p>
-    <w:p>
-      <w:pPr>
-        <w:pStyle w:val="Heading1"/>
-        <w:spacing w:line="360" w:lineRule="auto"/>
-        <w:jc w:val="left"/>
-        <w:rPr>
-          <w:color w:val="D9D9D9" w:themeColor="background1" w:themeShade="D9"/>
-        </w:rPr>
-      </w:pPr>
-      <w:bookmarkStart w:id="43" w:name="_Toc316977414"/>
-      <w:r>
-        <w:rPr>
-          <w:color w:val="D9D9D9" w:themeColor="background1" w:themeShade="D9"/>
-        </w:rPr>
-        <w:t>GUI</w:t>
-      </w:r>
-      <w:bookmarkEnd w:id="43"/>
-    </w:p>
-    <w:p>
-      <w:pPr>
-        <w:spacing w:line="360" w:lineRule="auto"/>
-        <w:jc w:val="left"/>
-        <w:rPr>
-          <w:color w:val="D9D9D9" w:themeColor="background1" w:themeShade="D9"/>
-        </w:rPr>
-      </w:pPr>
-      <w:r>
-        <w:rPr>
-          <w:color w:val="D9D9D9" w:themeColor="background1" w:themeShade="D9"/>
-        </w:rPr>
-        <w:t xml:space="preserve">Include </w:t>
-      </w:r>
-      <w:r>
-        <w:rPr>
-          <w:color w:val="D9D9D9" w:themeColor="background1" w:themeShade="D9"/>
-        </w:rPr>
-        <w:t>mock-ups</w:t>
-      </w:r>
-      <w:r>
-        <w:rPr>
-          <w:color w:val="D9D9D9" w:themeColor="background1" w:themeShade="D9"/>
-        </w:rPr>
-        <w:t xml:space="preserve"> of the key pages or stages of the system. Explain how they are linked. Explain how you addressed above requirements in the design.</w:t>
-      </w:r>
-      <w:r>
-        <w:rPr>
-          <w:color w:val="D9D9D9" w:themeColor="background1" w:themeShade="D9"/>
-        </w:rPr>
-        <w:t xml:space="preserve"> It is important that the mock-ups are in line with the functional requirements above, e.g., if one of your requirements is “user registration” then one of the screens listed in this section should show a registration page.</w:t>
-      </w:r>
-    </w:p>
-    <w:p>
-      <w:pPr>
-        <w:pStyle w:val="Heading1"/>
-        <w:spacing w:line="360" w:lineRule="auto"/>
-        <w:jc w:val="left"/>
-        <w:rPr>
-          <w:color w:val="D9D9D9" w:themeColor="background1" w:themeShade="D9"/>
-        </w:rPr>
-      </w:pPr>
-      <w:bookmarkStart w:id="44" w:name="_Toc316977415"/>
-      <w:r>
-        <w:rPr>
-          <w:color w:val="D9D9D9" w:themeColor="background1" w:themeShade="D9"/>
-        </w:rPr>
-        <w:lastRenderedPageBreak/>
-        <w:t>System Architecture</w:t>
-      </w:r>
-      <w:bookmarkEnd w:id="44"/>
-    </w:p>
-    <w:p>
-      <w:pPr>
-        <w:spacing w:line="360" w:lineRule="auto"/>
-        <w:jc w:val="left"/>
-        <w:rPr>
-          <w:color w:val="D9D9D9" w:themeColor="background1" w:themeShade="D9"/>
-        </w:rPr>
-      </w:pPr>
-      <w:r>
-        <w:rPr>
-          <w:color w:val="D9D9D9" w:themeColor="background1" w:themeShade="D9"/>
-        </w:rPr>
-        <w:t xml:space="preserve">Use a class diagram to outline the structure of </w:t>
-      </w:r>
-      <w:r>
-        <w:rPr>
-          <w:color w:val="D9D9D9" w:themeColor="background1" w:themeShade="D9"/>
-        </w:rPr>
-        <w:t xml:space="preserve">the </w:t>
-      </w:r>
-      <w:r>
-        <w:rPr>
-          <w:color w:val="D9D9D9" w:themeColor="background1" w:themeShade="D9"/>
-        </w:rPr>
-        <w:t xml:space="preserve">system. </w:t>
-      </w:r>
-      <w:r>
-        <w:rPr>
-          <w:color w:val="D9D9D9" w:themeColor="background1" w:themeShade="D9"/>
-        </w:rPr>
-        <w:t xml:space="preserve">Explain briefly why you have chosen this architecture. You might want to use Visio or Rational Rose to create these. </w:t>
-      </w:r>
-    </w:p>
-    <w:p>
-      <w:pPr>
-        <w:pStyle w:val="Heading1"/>
-        <w:spacing w:line="360" w:lineRule="auto"/>
-        <w:jc w:val="left"/>
-        <w:rPr>
-          <w:color w:val="D9D9D9" w:themeColor="background1" w:themeShade="D9"/>
-        </w:rPr>
-      </w:pPr>
-      <w:bookmarkStart w:id="45" w:name="_Toc316977416"/>
-      <w:r>
-        <w:rPr>
-          <w:color w:val="D9D9D9" w:themeColor="background1" w:themeShade="D9"/>
-        </w:rPr>
-        <w:t xml:space="preserve">System </w:t>
-      </w:r>
-      <w:r>
-        <w:rPr>
-          <w:color w:val="D9D9D9" w:themeColor="background1" w:themeShade="D9"/>
-        </w:rPr>
-        <w:t>E</w:t>
-      </w:r>
-      <w:r>
-        <w:rPr>
-          <w:color w:val="D9D9D9" w:themeColor="background1" w:themeShade="D9"/>
-        </w:rPr>
-        <w:t>volution</w:t>
-      </w:r>
-      <w:bookmarkEnd w:id="45"/>
-    </w:p>
-    <w:p>
-      <w:pPr>
-        <w:spacing w:line="360" w:lineRule="auto"/>
-        <w:jc w:val="left"/>
-        <w:rPr>
-          <w:color w:val="D9D9D9" w:themeColor="background1" w:themeShade="D9"/>
-        </w:rPr>
-      </w:pPr>
-      <w:r>
-        <w:rPr>
-          <w:color w:val="D9D9D9" w:themeColor="background1" w:themeShade="D9"/>
-        </w:rPr>
-        <w:t>This section describes how the system could evolve over time</w:t>
-      </w:r>
-      <w:r>
-        <w:rPr>
-          <w:color w:val="D9D9D9" w:themeColor="background1" w:themeShade="D9"/>
-        </w:rPr>
-        <w:t>.</w:t>
-      </w:r>
-    </w:p>
-    <w:p>
-      <w:pPr>
-        <w:spacing w:line="360" w:lineRule="auto"/>
-        <w:jc w:val="left"/>
-        <w:rPr>
-          <w:color w:val="D9D9D9" w:themeColor="background1" w:themeShade="D9"/>
-          <w:lang w:val="en-GB"/>
-        </w:rPr>
       </w:pPr>
     </w:p>
     <w:p>
@@ -7614,8 +7676,8 @@
       </w:pPr>
     </w:p>
     <w:sectPr>
-      <w:headerReference w:type="default" r:id="rId12"/>
-      <w:footerReference w:type="default" r:id="rId13"/>
+      <w:headerReference w:type="default" r:id="rId16"/>
+      <w:footerReference w:type="default" r:id="rId17"/>
       <w:pgSz w:w="12240" w:h="15840"/>
       <w:pgMar w:top="1440" w:right="1800" w:bottom="1440" w:left="1800" w:header="720" w:footer="720" w:gutter="0"/>
       <w:pgNumType w:start="0"/>
@@ -7726,7 +7788,7 @@
               <w:bCs/>
               <w:noProof/>
             </w:rPr>
-            <w:t>9</w:t>
+            <w:t>12</w:t>
           </w:r>
           <w:r>
             <w:rPr>
@@ -11948,21 +12010,6 @@
 </file>
 
 <file path=customXml/item2.xml><?xml version="1.0" encoding="utf-8"?>
-<p:properties xmlns:p="http://schemas.microsoft.com/office/2006/metadata/properties" xmlns:xsi="http://www.w3.org/2001/XMLSchema-instance" xmlns:pc="http://schemas.microsoft.com/office/infopath/2007/PartnerControls">
-  <documentManagement/>
-</p:properties>
-</file>
-
-<file path=customXml/item3.xml><?xml version="1.0" encoding="utf-8"?>
-<?mso-contentType ?>
-<FormTemplates xmlns="http://schemas.microsoft.com/sharepoint/v3/contenttype/forms">
-  <Display>DocumentLibraryForm</Display>
-  <Edit>DocumentLibraryForm</Edit>
-  <New>DocumentLibraryForm</New>
-</FormTemplates>
-</file>
-
-<file path=customXml/item4.xml><?xml version="1.0" encoding="utf-8"?>
 <ct:contentTypeSchema xmlns:ct="http://schemas.microsoft.com/office/2006/metadata/contentType" xmlns:ma="http://schemas.microsoft.com/office/2006/metadata/properties/metaAttributes" ct:_="" ma:_="" ma:contentTypeName="Document" ma:contentTypeID="0x010100C76D367729376B448589C5651F7BFA96" ma:contentTypeVersion="0" ma:contentTypeDescription="Create a new document." ma:contentTypeScope="" ma:versionID="bf8bd5fe08017d9dbd4bdbb9e81389cb">
   <xsd:schema xmlns:xsd="http://www.w3.org/2001/XMLSchema" xmlns:xs="http://www.w3.org/2001/XMLSchema" xmlns:p="http://schemas.microsoft.com/office/2006/metadata/properties" targetNamespace="http://schemas.microsoft.com/office/2006/metadata/properties" ma:root="true" ma:fieldsID="abc59ee2edf01cfb808cadb27e045d28">
     <xsd:element name="properties">
@@ -12076,6 +12123,21 @@
 </ct:contentTypeSchema>
 </file>
 
+<file path=customXml/item3.xml><?xml version="1.0" encoding="utf-8"?>
+<?mso-contentType ?>
+<FormTemplates xmlns="http://schemas.microsoft.com/sharepoint/v3/contenttype/forms">
+  <Display>DocumentLibraryForm</Display>
+  <Edit>DocumentLibraryForm</Edit>
+  <New>DocumentLibraryForm</New>
+</FormTemplates>
+</file>
+
+<file path=customXml/item4.xml><?xml version="1.0" encoding="utf-8"?>
+<p:properties xmlns:p="http://schemas.microsoft.com/office/2006/metadata/properties" xmlns:xsi="http://www.w3.org/2001/XMLSchema-instance" xmlns:pc="http://schemas.microsoft.com/office/infopath/2007/PartnerControls">
+  <documentManagement/>
+</p:properties>
+</file>
+
 <file path=customXml/item5.xml><?xml version="1.0" encoding="utf-8"?>
 <b:Sources xmlns:b="http://schemas.openxmlformats.org/officeDocument/2006/bibliography" xmlns="http://schemas.openxmlformats.org/officeDocument/2006/bibliography" SelectedStyle="\HarvardAnglia2008OfficeOnline.xsl" StyleName="Harvard - Anglia" Version="2008">
   <b:Source>
@@ -12129,29 +12191,6 @@
 </file>
 
 <file path=customXml/itemProps2.xml><?xml version="1.0" encoding="utf-8"?>
-<ds:datastoreItem xmlns:ds="http://schemas.openxmlformats.org/officeDocument/2006/customXml" ds:itemID="{9BABEA9C-73DF-4694-AA9B-6B3BD11A3646}">
-  <ds:schemaRefs>
-    <ds:schemaRef ds:uri="http://schemas.microsoft.com/office/2006/documentManagement/types"/>
-    <ds:schemaRef ds:uri="http://www.w3.org/XML/1998/namespace"/>
-    <ds:schemaRef ds:uri="http://schemas.openxmlformats.org/package/2006/metadata/core-properties"/>
-    <ds:schemaRef ds:uri="http://purl.org/dc/elements/1.1/"/>
-    <ds:schemaRef ds:uri="http://schemas.microsoft.com/office/infopath/2007/PartnerControls"/>
-    <ds:schemaRef ds:uri="http://schemas.microsoft.com/office/2006/metadata/properties"/>
-    <ds:schemaRef ds:uri="http://purl.org/dc/dcmitype/"/>
-    <ds:schemaRef ds:uri="http://purl.org/dc/terms/"/>
-  </ds:schemaRefs>
-</ds:datastoreItem>
-</file>
-
-<file path=customXml/itemProps3.xml><?xml version="1.0" encoding="utf-8"?>
-<ds:datastoreItem xmlns:ds="http://schemas.openxmlformats.org/officeDocument/2006/customXml" ds:itemID="{973DE82E-B31E-4068-993B-16F10C871BE8}">
-  <ds:schemaRefs>
-    <ds:schemaRef ds:uri="http://schemas.microsoft.com/sharepoint/v3/contenttype/forms"/>
-  </ds:schemaRefs>
-</ds:datastoreItem>
-</file>
-
-<file path=customXml/itemProps4.xml><?xml version="1.0" encoding="utf-8"?>
 <ds:datastoreItem xmlns:ds="http://schemas.openxmlformats.org/officeDocument/2006/customXml" ds:itemID="{673B7180-E534-4A1D-A6D0-7CD62E52BD6E}">
   <ds:schemaRefs>
     <ds:schemaRef ds:uri="http://schemas.microsoft.com/office/2006/metadata/contentType"/>
@@ -12167,8 +12206,31 @@
 </ds:datastoreItem>
 </file>
 
+<file path=customXml/itemProps3.xml><?xml version="1.0" encoding="utf-8"?>
+<ds:datastoreItem xmlns:ds="http://schemas.openxmlformats.org/officeDocument/2006/customXml" ds:itemID="{973DE82E-B31E-4068-993B-16F10C871BE8}">
+  <ds:schemaRefs>
+    <ds:schemaRef ds:uri="http://schemas.microsoft.com/sharepoint/v3/contenttype/forms"/>
+  </ds:schemaRefs>
+</ds:datastoreItem>
+</file>
+
+<file path=customXml/itemProps4.xml><?xml version="1.0" encoding="utf-8"?>
+<ds:datastoreItem xmlns:ds="http://schemas.openxmlformats.org/officeDocument/2006/customXml" ds:itemID="{9BABEA9C-73DF-4694-AA9B-6B3BD11A3646}">
+  <ds:schemaRefs>
+    <ds:schemaRef ds:uri="http://schemas.microsoft.com/office/infopath/2007/PartnerControls"/>
+    <ds:schemaRef ds:uri="http://purl.org/dc/terms/"/>
+    <ds:schemaRef ds:uri="http://schemas.microsoft.com/office/2006/documentManagement/types"/>
+    <ds:schemaRef ds:uri="http://schemas.microsoft.com/office/2006/metadata/properties"/>
+    <ds:schemaRef ds:uri="http://purl.org/dc/elements/1.1/"/>
+    <ds:schemaRef ds:uri="http://schemas.openxmlformats.org/package/2006/metadata/core-properties"/>
+    <ds:schemaRef ds:uri="http://www.w3.org/XML/1998/namespace"/>
+    <ds:schemaRef ds:uri="http://purl.org/dc/dcmitype/"/>
+  </ds:schemaRefs>
+</ds:datastoreItem>
+</file>
+
 <file path=customXml/itemProps5.xml><?xml version="1.0" encoding="utf-8"?>
-<ds:datastoreItem xmlns:ds="http://schemas.openxmlformats.org/officeDocument/2006/customXml" ds:itemID="{C8A9321F-E67E-44C0-BFF7-A1424C0C0AA8}">
+<ds:datastoreItem xmlns:ds="http://schemas.openxmlformats.org/officeDocument/2006/customXml" ds:itemID="{5C2E1BA0-92E8-4879-82C7-01853BB50807}">
   <ds:schemaRefs>
     <ds:schemaRef ds:uri="http://schemas.openxmlformats.org/officeDocument/2006/bibliography"/>
   </ds:schemaRefs>

</xml_diff>